<commit_message>
Simplification for Bug 2: True
</commit_message>
<xml_diff>
--- a/Test document.docx
+++ b/Test document.docx
@@ -1306,127 +1306,6 @@
           <w:color w:val="000000"/>
         </w:rPr>
       </w:pPr>
-    </w:p>
-    <w:p>
-      <w:pPr>
-        <w:rPr>
-          <w:rStyle w:val="Strong"/>
-          <w:rFonts w:ascii="Source Sans Pro" w:hAnsi="Source Sans Pro"/>
-          <w:b w:val="0"/>
-          <w:bCs w:val="0"/>
-          <w:color w:val="000000"/>
-        </w:rPr>
-      </w:pPr>
-    </w:p>
-    <w:p>
-      <w:pPr>
-        <w:rPr>
-          <w:rStyle w:val="Strong"/>
-          <w:rFonts w:ascii="Source Sans Pro" w:hAnsi="Source Sans Pro"/>
-          <w:b w:val="0"/>
-          <w:bCs w:val="0"/>
-          <w:color w:val="000000"/>
-        </w:rPr>
-      </w:pPr>
-    </w:p>
-    <w:p>
-      <w:pPr>
-        <w:rPr>
-          <w:rStyle w:val="Strong"/>
-          <w:rFonts w:ascii="Source Sans Pro" w:hAnsi="Source Sans Pro"/>
-          <w:b w:val="0"/>
-          <w:bCs w:val="0"/>
-          <w:color w:val="000000"/>
-        </w:rPr>
-      </w:pPr>
-    </w:p>
-    <w:p>
-      <w:pPr>
-        <w:rPr>
-          <w:rStyle w:val="Strong"/>
-          <w:rFonts w:ascii="Source Sans Pro" w:hAnsi="Source Sans Pro"/>
-          <w:b w:val="0"/>
-          <w:bCs w:val="0"/>
-          <w:color w:val="000000"/>
-        </w:rPr>
-      </w:pPr>
-    </w:p>
-    <w:p>
-      <w:pPr>
-        <w:rPr>
-          <w:rStyle w:val="Strong"/>
-          <w:rFonts w:ascii="Source Sans Pro" w:hAnsi="Source Sans Pro"/>
-          <w:b w:val="0"/>
-          <w:bCs w:val="0"/>
-          <w:color w:val="000000"/>
-        </w:rPr>
-      </w:pPr>
-    </w:p>
-    <w:p>
-      <w:pPr>
-        <w:rPr>
-          <w:rStyle w:val="Strong"/>
-          <w:rFonts w:ascii="Source Sans Pro" w:hAnsi="Source Sans Pro"/>
-          <w:b w:val="0"/>
-          <w:bCs w:val="0"/>
-          <w:color w:val="000000"/>
-        </w:rPr>
-      </w:pPr>
-    </w:p>
-    <w:p>
-      <w:pPr>
-        <w:rPr>
-          <w:rStyle w:val="Strong"/>
-          <w:rFonts w:ascii="Source Sans Pro" w:hAnsi="Source Sans Pro"/>
-          <w:b w:val="0"/>
-          <w:bCs w:val="0"/>
-          <w:color w:val="000000"/>
-        </w:rPr>
-      </w:pPr>
-    </w:p>
-    <w:p>
-      <w:pPr>
-        <w:rPr>
-          <w:rStyle w:val="Strong"/>
-          <w:rFonts w:ascii="Source Sans Pro" w:hAnsi="Source Sans Pro"/>
-          <w:b w:val="0"/>
-          <w:bCs w:val="0"/>
-          <w:color w:val="000000"/>
-        </w:rPr>
-      </w:pPr>
-    </w:p>
-    <w:p>
-      <w:pPr>
-        <w:rPr>
-          <w:rStyle w:val="Strong"/>
-          <w:rFonts w:ascii="Source Sans Pro" w:hAnsi="Source Sans Pro"/>
-          <w:b w:val="0"/>
-          <w:bCs w:val="0"/>
-          <w:color w:val="000000"/>
-        </w:rPr>
-      </w:pPr>
-    </w:p>
-    <w:p>
-      <w:pPr>
-        <w:rPr>
-          <w:rStyle w:val="Strong"/>
-          <w:rFonts w:ascii="Source Sans Pro" w:hAnsi="Source Sans Pro"/>
-          <w:b w:val="0"/>
-          <w:bCs w:val="0"/>
-          <w:color w:val="000000"/>
-        </w:rPr>
-      </w:pPr>
-    </w:p>
-    <w:p>
-      <w:pPr>
-        <w:rPr>
-          <w:rStyle w:val="Strong"/>
-          <w:rFonts w:ascii="Source Sans Pro" w:hAnsi="Source Sans Pro"/>
-          <w:b w:val="0"/>
-          <w:bCs w:val="0"/>
-          <w:color w:val="000000"/>
-        </w:rPr>
-      </w:pPr>
       <w:r>
         <w:rPr>
           <w:rStyle w:val="Strong"/>
@@ -1589,6 +1468,7 @@
           <w:bCs w:val="0"/>
           <w:color w:val="000000"/>
         </w:rPr>
+        <w:lastRenderedPageBreak/>
         <w:drawing>
           <wp:inline distT="0" distB="0" distL="0" distR="0" wp14:anchorId="15AD21CA" wp14:editId="2DF60DC3">
             <wp:extent cx="3223260" cy="1625566"/>
@@ -1656,28 +1536,294 @@
           <w:b w:val="0"/>
           <w:bCs w:val="0"/>
           <w:color w:val="000000"/>
-        </w:rPr>
-      </w:pPr>
-    </w:p>
-    <w:p>
-      <w:pPr>
-        <w:rPr>
-          <w:rStyle w:val="Strong"/>
-          <w:rFonts w:ascii="Source Sans Pro" w:hAnsi="Source Sans Pro"/>
-          <w:color w:val="000000"/>
-        </w:rPr>
-      </w:pPr>
-    </w:p>
-    <w:p>
-      <w:pPr>
-        <w:rPr>
-          <w:rStyle w:val="Strong"/>
-          <w:rFonts w:ascii="Source Sans Pro" w:hAnsi="Source Sans Pro"/>
-          <w:b w:val="0"/>
-          <w:bCs w:val="0"/>
-          <w:color w:val="000000"/>
-        </w:rPr>
-      </w:pPr>
+          <w:sz w:val="60"/>
+          <w:szCs w:val="60"/>
+        </w:rPr>
+      </w:pPr>
+    </w:p>
+    <w:p>
+      <w:pPr>
+        <w:rPr>
+          <w:rStyle w:val="Strong"/>
+          <w:rFonts w:ascii="Source Sans Pro" w:hAnsi="Source Sans Pro"/>
+          <w:color w:val="000000"/>
+          <w:sz w:val="60"/>
+          <w:szCs w:val="60"/>
+        </w:rPr>
+      </w:pPr>
+      <w:r>
+        <w:rPr>
+          <w:rStyle w:val="Strong"/>
+          <w:rFonts w:ascii="Source Sans Pro" w:hAnsi="Source Sans Pro"/>
+          <w:color w:val="000000"/>
+          <w:sz w:val="60"/>
+          <w:szCs w:val="60"/>
+        </w:rPr>
+        <w:t>Bug 2:</w:t>
+      </w:r>
+    </w:p>
+    <w:p>
+      <w:pPr>
+        <w:rPr>
+          <w:rStyle w:val="Strong"/>
+          <w:rFonts w:ascii="Source Sans Pro" w:hAnsi="Source Sans Pro"/>
+          <w:b w:val="0"/>
+          <w:bCs w:val="0"/>
+          <w:color w:val="000000"/>
+        </w:rPr>
+      </w:pPr>
+    </w:p>
+    <w:p>
+      <w:pPr>
+        <w:rPr>
+          <w:rStyle w:val="Strong"/>
+          <w:rFonts w:ascii="Source Sans Pro" w:hAnsi="Source Sans Pro"/>
+          <w:color w:val="FF0000"/>
+        </w:rPr>
+      </w:pPr>
+      <w:r>
+        <w:rPr>
+          <w:rStyle w:val="Strong"/>
+          <w:rFonts w:ascii="Source Sans Pro" w:hAnsi="Source Sans Pro"/>
+          <w:color w:val="FF0000"/>
+        </w:rPr>
+        <w:t>Simplification</w:t>
+      </w:r>
+    </w:p>
+    <w:p>
+      <w:pPr>
+        <w:rPr>
+          <w:rStyle w:val="Strong"/>
+          <w:rFonts w:ascii="Source Sans Pro" w:hAnsi="Source Sans Pro"/>
+          <w:b w:val="0"/>
+          <w:bCs w:val="0"/>
+          <w:color w:val="000000"/>
+        </w:rPr>
+      </w:pPr>
+      <w:r>
+        <w:rPr>
+          <w:rStyle w:val="Strong"/>
+          <w:rFonts w:ascii="Source Sans Pro" w:hAnsi="Source Sans Pro"/>
+          <w:color w:val="000000"/>
+        </w:rPr>
+        <w:t xml:space="preserve">H0: </w:t>
+      </w:r>
+      <w:r>
+        <w:rPr>
+          <w:rStyle w:val="Strong"/>
+          <w:rFonts w:ascii="Source Sans Pro" w:hAnsi="Source Sans Pro"/>
+          <w:b w:val="0"/>
+          <w:bCs w:val="0"/>
+          <w:color w:val="000000"/>
+        </w:rPr>
+        <w:t xml:space="preserve"> Ensure that the if statement line 79 in </w:t>
+      </w:r>
+      <w:proofErr w:type="spellStart"/>
+      <w:r>
+        <w:rPr>
+          <w:rStyle w:val="Strong"/>
+          <w:rFonts w:ascii="Source Sans Pro" w:hAnsi="Source Sans Pro"/>
+          <w:b w:val="0"/>
+          <w:bCs w:val="0"/>
+          <w:color w:val="000000"/>
+        </w:rPr>
+        <w:t>BorrowitemControl</w:t>
+      </w:r>
+      <w:proofErr w:type="spellEnd"/>
+      <w:r>
+        <w:rPr>
+          <w:rStyle w:val="Strong"/>
+          <w:rFonts w:ascii="Source Sans Pro" w:hAnsi="Source Sans Pro"/>
+          <w:b w:val="0"/>
+          <w:bCs w:val="0"/>
+          <w:color w:val="000000"/>
+        </w:rPr>
+        <w:t xml:space="preserve"> is infected</w:t>
+      </w:r>
+    </w:p>
+    <w:p>
+      <w:pPr>
+        <w:rPr>
+          <w:rStyle w:val="Strong"/>
+          <w:rFonts w:ascii="Source Sans Pro" w:hAnsi="Source Sans Pro"/>
+          <w:b w:val="0"/>
+          <w:bCs w:val="0"/>
+          <w:color w:val="000000"/>
+        </w:rPr>
+      </w:pPr>
+      <w:r>
+        <w:rPr>
+          <w:rStyle w:val="Strong"/>
+          <w:rFonts w:ascii="Source Sans Pro" w:hAnsi="Source Sans Pro"/>
+          <w:color w:val="000000"/>
+        </w:rPr>
+        <w:t>T0:</w:t>
+      </w:r>
+      <w:r>
+        <w:rPr>
+          <w:rStyle w:val="Strong"/>
+          <w:rFonts w:ascii="Source Sans Pro" w:hAnsi="Source Sans Pro"/>
+          <w:b w:val="0"/>
+          <w:bCs w:val="0"/>
+          <w:color w:val="000000"/>
+        </w:rPr>
+        <w:t xml:space="preserve">  check the if statements calculation before line 79  </w:t>
+      </w:r>
+    </w:p>
+    <w:p>
+      <w:pPr>
+        <w:rPr>
+          <w:rStyle w:val="Strong"/>
+          <w:rFonts w:ascii="Source Sans Pro" w:hAnsi="Source Sans Pro"/>
+          <w:b w:val="0"/>
+          <w:bCs w:val="0"/>
+          <w:color w:val="000000"/>
+        </w:rPr>
+      </w:pPr>
+      <w:r>
+        <w:rPr>
+          <w:rStyle w:val="Strong"/>
+          <w:rFonts w:ascii="Source Sans Pro" w:hAnsi="Source Sans Pro"/>
+          <w:color w:val="000000"/>
+        </w:rPr>
+        <w:t>R0:</w:t>
+      </w:r>
+      <w:r>
+        <w:rPr>
+          <w:rStyle w:val="Strong"/>
+          <w:rFonts w:ascii="Source Sans Pro" w:hAnsi="Source Sans Pro"/>
+          <w:b w:val="0"/>
+          <w:bCs w:val="0"/>
+          <w:color w:val="000000"/>
+        </w:rPr>
+        <w:t xml:space="preserve"> True</w:t>
+      </w:r>
+    </w:p>
+    <w:p>
+      <w:pPr>
+        <w:rPr>
+          <w:rStyle w:val="Strong"/>
+          <w:rFonts w:ascii="Source Sans Pro" w:hAnsi="Source Sans Pro"/>
+          <w:b w:val="0"/>
+          <w:bCs w:val="0"/>
+          <w:color w:val="000000"/>
+        </w:rPr>
+      </w:pPr>
+      <w:r>
+        <w:rPr>
+          <w:rStyle w:val="Strong"/>
+          <w:rFonts w:ascii="Source Sans Pro" w:hAnsi="Source Sans Pro"/>
+          <w:color w:val="000000"/>
+        </w:rPr>
+        <w:t>Test screenshots</w:t>
+      </w:r>
+      <w:r>
+        <w:rPr>
+          <w:rStyle w:val="Strong"/>
+          <w:rFonts w:ascii="Source Sans Pro" w:hAnsi="Source Sans Pro"/>
+          <w:color w:val="000000"/>
+        </w:rPr>
+        <w:t xml:space="preserve"> of the buggy code</w:t>
+      </w:r>
+    </w:p>
+    <w:p>
+      <w:pPr>
+        <w:rPr>
+          <w:rStyle w:val="Strong"/>
+          <w:rFonts w:ascii="Source Sans Pro" w:hAnsi="Source Sans Pro"/>
+          <w:color w:val="000000"/>
+        </w:rPr>
+      </w:pPr>
+      <w:r>
+        <w:rPr>
+          <w:rStyle w:val="Strong"/>
+          <w:rFonts w:ascii="Source Sans Pro" w:hAnsi="Source Sans Pro"/>
+          <w:color w:val="000000"/>
+        </w:rPr>
+        <w:drawing>
+          <wp:inline distT="0" distB="0" distL="0" distR="0" wp14:anchorId="03BE13A4" wp14:editId="2E041A46">
+            <wp:extent cx="2495619" cy="2616591"/>
+            <wp:effectExtent l="0" t="0" r="0" b="0"/>
+            <wp:docPr id="32" name="Picture 32" descr="Graphical user interface, text&#10;&#10;Description automatically generated"/>
+            <wp:cNvGraphicFramePr>
+              <a:graphicFrameLocks xmlns:a="http://schemas.openxmlformats.org/drawingml/2006/main" noChangeAspect="1"/>
+            </wp:cNvGraphicFramePr>
+            <a:graphic xmlns:a="http://schemas.openxmlformats.org/drawingml/2006/main">
+              <a:graphicData uri="http://schemas.openxmlformats.org/drawingml/2006/picture">
+                <pic:pic xmlns:pic="http://schemas.openxmlformats.org/drawingml/2006/picture">
+                  <pic:nvPicPr>
+                    <pic:cNvPr id="32" name="Picture 32" descr="Graphical user interface, text&#10;&#10;Description automatically generated"/>
+                    <pic:cNvPicPr/>
+                  </pic:nvPicPr>
+                  <pic:blipFill>
+                    <a:blip r:embed="rId17"/>
+                    <a:stretch>
+                      <a:fillRect/>
+                    </a:stretch>
+                  </pic:blipFill>
+                  <pic:spPr>
+                    <a:xfrm>
+                      <a:off x="0" y="0"/>
+                      <a:ext cx="2503165" cy="2624503"/>
+                    </a:xfrm>
+                    <a:prstGeom prst="rect">
+                      <a:avLst/>
+                    </a:prstGeom>
+                  </pic:spPr>
+                </pic:pic>
+              </a:graphicData>
+            </a:graphic>
+          </wp:inline>
+        </w:drawing>
+      </w:r>
+      <w:r>
+        <w:rPr>
+          <w:noProof/>
+        </w:rPr>
+        <w:t xml:space="preserve"> </w:t>
+      </w:r>
+      <w:r>
+        <w:rPr>
+          <w:rStyle w:val="Strong"/>
+          <w:rFonts w:ascii="Source Sans Pro" w:hAnsi="Source Sans Pro"/>
+          <w:color w:val="000000"/>
+        </w:rPr>
+        <w:drawing>
+          <wp:inline distT="0" distB="0" distL="0" distR="0" wp14:anchorId="32002FE0" wp14:editId="5EF63404">
+            <wp:extent cx="3064213" cy="976052"/>
+            <wp:effectExtent l="0" t="0" r="3175" b="0"/>
+            <wp:docPr id="4" name="Picture 4" descr="Text, letter&#10;&#10;Description automatically generated"/>
+            <wp:cNvGraphicFramePr>
+              <a:graphicFrameLocks xmlns:a="http://schemas.openxmlformats.org/drawingml/2006/main" noChangeAspect="1"/>
+            </wp:cNvGraphicFramePr>
+            <a:graphic xmlns:a="http://schemas.openxmlformats.org/drawingml/2006/main">
+              <a:graphicData uri="http://schemas.openxmlformats.org/drawingml/2006/picture">
+                <pic:pic xmlns:pic="http://schemas.openxmlformats.org/drawingml/2006/picture">
+                  <pic:nvPicPr>
+                    <pic:cNvPr id="4" name="Picture 4" descr="Text, letter&#10;&#10;Description automatically generated"/>
+                    <pic:cNvPicPr/>
+                  </pic:nvPicPr>
+                  <pic:blipFill>
+                    <a:blip r:embed="rId18"/>
+                    <a:stretch>
+                      <a:fillRect/>
+                    </a:stretch>
+                  </pic:blipFill>
+                  <pic:spPr>
+                    <a:xfrm>
+                      <a:off x="0" y="0"/>
+                      <a:ext cx="3076686" cy="980025"/>
+                    </a:xfrm>
+                    <a:prstGeom prst="rect">
+                      <a:avLst/>
+                    </a:prstGeom>
+                  </pic:spPr>
+                </pic:pic>
+              </a:graphicData>
+            </a:graphic>
+          </wp:inline>
+        </w:drawing>
+      </w:r>
     </w:p>
     <w:p>
       <w:pPr>
@@ -1685,10 +1831,16 @@
           <w:lang w:val="en-GB"/>
         </w:rPr>
       </w:pPr>
+      <w:r>
+        <w:rPr>
+          <w:lang w:val="en-GB"/>
+        </w:rPr>
+        <w:t xml:space="preserve">Loan goes past the loan limit indefinitely </w:t>
+      </w:r>
     </w:p>
     <w:sectPr>
-      <w:headerReference w:type="default" r:id="rId17"/>
-      <w:footerReference w:type="default" r:id="rId18"/>
+      <w:headerReference w:type="default" r:id="rId19"/>
+      <w:footerReference w:type="default" r:id="rId20"/>
       <w:pgSz w:w="11906" w:h="16838"/>
       <w:pgMar w:top="1440" w:right="1440" w:bottom="1440" w:left="1440" w:header="708" w:footer="708" w:gutter="0"/>
       <w:cols w:space="708"/>

</xml_diff>